<commit_message>
Deploy preview for PR 85 🛫
</commit_message>
<xml_diff>
--- a/pr-preview/pr-85/UCD-SeRG-Lab-Manual-tracked-changes.docx
+++ b/pr-preview/pr-85/UCD-SeRG-Lab-Manual-tracked-changes.docx
@@ -34467,19 +34467,25 @@
           <w:numId w:val="1074"/>
         </w:numPr>
       </w:pPr>
-      <w:r>
-        <w:rPr>
-          <w:b/>
-          <w:bCs/>
-        </w:rPr>
-        <w:t xml:space="preserve">Coatless Tutorials Quarto Book Template</w:t>
-      </w:r>
-      <w:r>
-        <w:t xml:space="preserve"> </w:t>
-      </w:r>
-      <w:r>
-        <w:t xml:space="preserve">- Another frequently-used template with helpful examples:</w:t>
-      </w:r>
+      <w:ins w:id="757" w:author="PR Preview" w:date="2024-01-01T00:00:00Z">
+        <w:r>
+          <w:rPr>
+            <w:b/>
+            <w:bCs/>
+          </w:rPr>
+          <w:t xml:space="preserve">Coatless Tutorials Quarto Book Template</w:t>
+        </w:r>
+      </w:ins>
+      <w:ins w:id="757" w:author="PR Preview" w:date="2024-01-01T00:00:00Z">
+        <w:r>
+          <w:t xml:space="preserve"> </w:t>
+        </w:r>
+      </w:ins>
+      <w:ins w:id="757" w:author="PR Preview" w:date="2024-01-01T00:00:00Z">
+        <w:r>
+          <w:t xml:space="preserve">- Another template with helpful examples:</w:t>
+        </w:r>
+      </w:ins>
     </w:p>
     <w:p>
       <w:pPr>

</xml_diff>